<commit_message>
Finished excel challenge questions
</commit_message>
<xml_diff>
--- a/Excel Challenge Homework Questions.docx
+++ b/Excel Challenge Homework Questions.docx
@@ -16,21 +16,8 @@
         </w:numPr>
       </w:pPr>
       <w:r>
-        <w:t xml:space="preserve">Three conclusions that can be drawn about </w:t>
+        <w:t>Three conclusions that can be drawn about kickstarter campaigns are</w:t>
       </w:r>
-      <w:proofErr w:type="spellStart"/>
-      <w:r>
-        <w:t>kickstarter</w:t>
-      </w:r>
-      <w:proofErr w:type="spellEnd"/>
-      <w:r>
-        <w:t xml:space="preserve"> campaigns </w:t>
-      </w:r>
-      <w:proofErr w:type="gramStart"/>
-      <w:r>
-        <w:t>are</w:t>
-      </w:r>
-      <w:proofErr w:type="gramEnd"/>
     </w:p>
     <w:p>
       <w:pPr>
@@ -40,13 +27,8 @@
           <w:numId w:val="1"/>
         </w:numPr>
       </w:pPr>
-      <w:proofErr w:type="gramStart"/>
       <w:r>
-        <w:t>A majority of</w:t>
-      </w:r>
-      <w:proofErr w:type="gramEnd"/>
-      <w:r>
-        <w:t xml:space="preserve"> campaigns fail with the exception of film/video, music, and theater.</w:t>
+        <w:t>A majority of campaigns fail with the exception of film/video, music, and theater.</w:t>
       </w:r>
     </w:p>
     <w:p>
@@ -58,13 +40,8 @@
         </w:numPr>
       </w:pPr>
       <w:r>
-        <w:t xml:space="preserve">Food campaigns have the lowest success rate while music campaigns have the highest success </w:t>
+        <w:t>Food campaigns have the lowest success rate while music campaigns have the highest success rate</w:t>
       </w:r>
-      <w:proofErr w:type="gramStart"/>
-      <w:r>
-        <w:t>rate</w:t>
-      </w:r>
-      <w:proofErr w:type="gramEnd"/>
     </w:p>
     <w:p>
       <w:pPr>
@@ -75,15 +52,7 @@
         </w:numPr>
       </w:pPr>
       <w:r>
-        <w:t xml:space="preserve">The number of campaigns </w:t>
-      </w:r>
-      <w:proofErr w:type="gramStart"/>
-      <w:r>
-        <w:t>launched</w:t>
-      </w:r>
-      <w:proofErr w:type="gramEnd"/>
-      <w:r>
-        <w:t xml:space="preserve"> and their outcome does not </w:t>
+        <w:t xml:space="preserve">The number of campaigns launched and their outcome does not </w:t>
       </w:r>
       <w:r>
         <w:t>follow any trends that correlate with the time of year.</w:t>
@@ -98,15 +67,22 @@
         </w:numPr>
       </w:pPr>
       <w:r>
-        <w:t xml:space="preserve">The limitations of the data set include that you cannot see what each individual backer contributed (you would use information like this to see if the success of a campaign </w:t>
+        <w:t xml:space="preserve">The limitations of the data set include that you cannot see what each individual backer contributed (you would use information like this to see if the success of a campaign was mostly due to one big financial backer or many individuals), there is country data but not state data which would be useful to see if there is a geographic trend within the US, </w:t>
       </w:r>
-      <w:proofErr w:type="gramStart"/>
       <w:r>
-        <w:t>was</w:t>
+        <w:t>and the campaign amounts are in various currencies so you would have to do a new calculation in order to create a campaign “ask” amount data set in order to compare apples to apples between campaigns and look for trends in how the success of a campaign correlates to the original amount being raised.</w:t>
       </w:r>
-      <w:proofErr w:type="gramEnd"/>
+    </w:p>
+    <w:p>
+      <w:pPr>
+        <w:pStyle w:val="ListParagraph"/>
+        <w:numPr>
+          <w:ilvl w:val="0"/>
+          <w:numId w:val="1"/>
+        </w:numPr>
+      </w:pPr>
       <w:r>
-        <w:t xml:space="preserve"> mostly due to one big financial backer or many individuals), there is country data but not state data which would be useful to see if there is a geographic trend within the US, </w:t>
+        <w:t>I would create a rate of success graph to look at the amount of successes vs the amount of campaigns in each category and a data set in USD for the amount of money a campaign is trying to raise to see if there is a dollar amount ceiling above which most campaigns fail. I would also calculate the mean and standard deviation for each outcome of campaigns to understand if trends are statistically significant or not.</w:t>
       </w:r>
     </w:p>
     <w:sectPr>

</xml_diff>